<commit_message>
Changes made to view results and feedback
</commit_message>
<xml_diff>
--- a/Use Cases/2 - View results and feedback.docx
+++ b/Use Cases/2 - View results and feedback.docx
@@ -310,6 +310,9 @@
             <w:r>
               <w:t xml:space="preserve">Select </w:t>
             </w:r>
+            <w:r>
+              <w:t xml:space="preserve">completed </w:t>
+            </w:r>
             <w:proofErr w:type="gramStart"/>
             <w:r>
               <w:t>assessment</w:t>
@@ -318,21 +321,37 @@
           </w:p>
           <w:p>
             <w:pPr>
+              <w:pStyle w:val="ListParagraph"/>
+              <w:numPr>
+                <w:ilvl w:val="0"/>
+                <w:numId w:val="9"/>
+              </w:numPr>
+            </w:pPr>
+            <w:r>
+              <w:t>Review assessment results/feedback</w:t>
+            </w:r>
+          </w:p>
+          <w:p>
+            <w:pPr>
               <w:ind w:left="360" w:firstLine="0"/>
             </w:pPr>
             <w:r>
-              <w:t>3a. Review assessment results/feedback</w:t>
-            </w:r>
-          </w:p>
-          <w:p>
-            <w:pPr>
-              <w:ind w:left="0" w:firstLine="0"/>
-            </w:pPr>
-            <w:r>
-              <w:t xml:space="preserve">       3b. </w:t>
+              <w:t xml:space="preserve">3b.  </w:t>
             </w:r>
             <w:r>
               <w:t>Request email receipt of results and feedback</w:t>
+            </w:r>
+          </w:p>
+          <w:p>
+            <w:pPr>
+              <w:pStyle w:val="ListParagraph"/>
+              <w:numPr>
+                <w:ilvl w:val="0"/>
+                <w:numId w:val="9"/>
+              </w:numPr>
+            </w:pPr>
+            <w:r>
+              <w:t>Post query about results (to staff)</w:t>
             </w:r>
           </w:p>
           <w:p>
@@ -523,14 +542,20 @@
     <w:p>
       <w:pPr>
         <w:ind w:left="0" w:hanging="16"/>
-        <w:jc w:val="center"/>
         <w:rPr>
-          <w:b/>
-          <w:sz w:val="32"/>
-          <w:szCs w:val="32"/>
-          <w:u w:val="single"/>
+          <w:bCs/>
+          <w:sz w:val="24"/>
+          <w:szCs w:val="24"/>
         </w:rPr>
       </w:pPr>
+      <w:r>
+        <w:rPr>
+          <w:bCs/>
+          <w:sz w:val="24"/>
+          <w:szCs w:val="24"/>
+        </w:rPr>
+        <w:t xml:space="preserve"> </w:t>
+      </w:r>
     </w:p>
     <w:sectPr>
       <w:pgSz w:w="11906" w:h="16838"/>

</xml_diff>